<commit_message>
06_01 hồ sơ hoàn thành
</commit_message>
<xml_diff>
--- a/docs/HosoNCKH/dutoan.docx
+++ b/docs/HosoNCKH/dutoan.docx
@@ -1539,8 +1539,6 @@
                 <w:color w:val="000000"/>
               </w:rPr>
             </w:pPr>
-            <w:bookmarkStart w:id="0" w:name="_GoBack"/>
-            <w:bookmarkEnd w:id="0"/>
             <w:r>
               <w:rPr>
                 <w:color w:val="000000"/>
@@ -1827,24 +1825,12 @@
           </w:p>
           <w:p>
             <w:r>
-              <w:t xml:space="preserve">- </w:t>
-            </w:r>
-            <w:r>
-              <w:t>Thành viên chính ( Lê Ngọc Đức</w:t>
-            </w:r>
-            <w:r>
-              <w:t>)</w:t>
-            </w:r>
-          </w:p>
-          <w:p>
-            <w:r>
-              <w:t xml:space="preserve">- </w:t>
-            </w:r>
-            <w:r>
-              <w:t>Thành viên chính ( Đỗ Ngọc Nguyên</w:t>
-            </w:r>
-            <w:r>
-              <w:t>)</w:t>
+              <w:t>- Thành viên chính ( Lê Ngọc Đức)</w:t>
+            </w:r>
+          </w:p>
+          <w:p>
+            <w:r>
+              <w:t>- Thành viên chính ( Đỗ Ngọc Nguyên)</w:t>
             </w:r>
           </w:p>
         </w:tc>
@@ -2440,7 +2426,14 @@
               <w:rPr>
                 <w:color w:val="000000"/>
               </w:rPr>
-              <w:t>Lập tài liệu đặc tả yêu cầu phần mềm cho hệ thống trao đổi, chia sẻ tài liệu, kinh nghiệp học tập của sinh viên trường Đại học Cần Thơ</w:t>
+              <w:t xml:space="preserve">Lập tài liệu đặc tả yêu cầu phần mềm cho hệ thống trao đổi, chia sẻ tài </w:t>
+            </w:r>
+            <w:r>
+              <w:rPr>
+                <w:color w:val="000000"/>
+              </w:rPr>
+              <w:lastRenderedPageBreak/>
+              <w:t>liệu, kinh nghiệp học tập của sinh viên trường Đại học Cần Thơ</w:t>
             </w:r>
           </w:p>
           <w:p>
@@ -2450,7 +2443,6 @@
           </w:p>
           <w:p>
             <w:r>
-              <w:lastRenderedPageBreak/>
               <w:t>- Thành viên chính ( Đỗ Ngọc Nguyên)</w:t>
             </w:r>
           </w:p>
@@ -2499,7 +2491,6 @@
               <w:jc w:val="center"/>
             </w:pPr>
             <w:r>
-              <w:lastRenderedPageBreak/>
               <w:t>Ngày</w:t>
             </w:r>
           </w:p>
@@ -2559,7 +2550,6 @@
               <w:jc w:val="center"/>
             </w:pPr>
             <w:r>
-              <w:lastRenderedPageBreak/>
               <w:t>10</w:t>
             </w:r>
           </w:p>
@@ -2631,7 +2621,6 @@
               <w:jc w:val="right"/>
             </w:pPr>
             <w:r>
-              <w:lastRenderedPageBreak/>
               <w:t>80.000</w:t>
             </w:r>
           </w:p>
@@ -2698,11 +2687,7 @@
               <w:jc w:val="right"/>
             </w:pPr>
             <w:r>
-              <w:lastRenderedPageBreak/>
-              <w:t>8</w:t>
-            </w:r>
-            <w:r>
-              <w:t>00.000</w:t>
+              <w:t>800.000</w:t>
             </w:r>
           </w:p>
           <w:p>
@@ -3827,7 +3812,33 @@
               <w:rPr>
                 <w:color w:val="000000"/>
               </w:rPr>
-              <w:t>Tổng kết, đánh giá: Viết tài liệu báo cáo và tạo sile trình chiếu cho báo cáo đề tài</w:t>
+              <w:t xml:space="preserve">Tổng kết, đánh giá: Viết </w:t>
+            </w:r>
+            <w:r>
+              <w:rPr>
+                <w:color w:val="000000"/>
+              </w:rPr>
+              <w:t>tài liệu báo cáo và tạo s</w:t>
+            </w:r>
+            <w:r>
+              <w:rPr>
+                <w:color w:val="000000"/>
+              </w:rPr>
+              <w:t>l</w:t>
+            </w:r>
+            <w:r>
+              <w:rPr>
+                <w:color w:val="000000"/>
+              </w:rPr>
+              <w:t>id</w:t>
+            </w:r>
+            <w:bookmarkStart w:id="0" w:name="_GoBack"/>
+            <w:bookmarkEnd w:id="0"/>
+            <w:r>
+              <w:rPr>
+                <w:color w:val="000000"/>
+              </w:rPr>
+              <w:t>e trình chiếu cho báo cáo đề tài</w:t>
             </w:r>
           </w:p>
           <w:p>
@@ -7495,7 +7506,7 @@
 </file>
 
 <file path=customXml/itemProps1.xml><?xml version="1.0" encoding="utf-8"?>
-<ds:datastoreItem xmlns:ds="http://schemas.openxmlformats.org/officeDocument/2006/customXml" ds:itemID="{4160B255-1997-42C9-AAAD-E3178771BC28}">
+<ds:datastoreItem xmlns:ds="http://schemas.openxmlformats.org/officeDocument/2006/customXml" ds:itemID="{21D7045A-0FC7-492C-8867-40DAF1472F9A}">
   <ds:schemaRefs>
     <ds:schemaRef ds:uri="http://schemas.openxmlformats.org/officeDocument/2006/bibliography"/>
   </ds:schemaRefs>

</xml_diff>